<commit_message>
paper: Avar zone data added
</commit_message>
<xml_diff>
--- a/talk_graphs.docx
+++ b/talk_graphs.docx
@@ -157,32 +157,17 @@
     </w:p>
     <w:p>
       <w:pPr>
-        <w:pStyle w:val="Heading1"/>
-      </w:pPr>
-      <w:bookmarkStart w:id="22" w:name="visualizations"/>
+        <w:pStyle w:val="Heading3"/>
+      </w:pPr>
+      <w:bookmarkStart w:id="22" w:name="rutul-area-sv-style"/>
       <w:bookmarkEnd w:id="22"/>
       <w:r>
-        <w:t xml:space="preserve">Visualizations</w:t>
+        <w:t xml:space="preserve">1. Rutul area (SV style)</w:t>
       </w:r>
     </w:p>
     <w:p>
       <w:pPr>
         <w:pStyle w:val="FirstParagraph"/>
-      </w:pPr>
-      <w:r>
-        <w:rPr>
-          <w:b/>
-        </w:rPr>
-        <w:t xml:space="preserve">Rutul area (SV style)</w:t>
-      </w:r>
-    </w:p>
-    <w:p>
-      <w:pPr>
-        <w:pStyle w:val="Compact"/>
-        <w:numPr>
-          <w:numId w:val="1001"/>
-          <w:ilvl w:val="0"/>
-        </w:numPr>
       </w:pPr>
       <w:r>
         <w:drawing>
@@ -229,22 +214,17 @@
     </w:p>
     <w:p>
       <w:pPr>
+        <w:pStyle w:val="Heading3"/>
+      </w:pPr>
+      <w:bookmarkStart w:id="24" w:name="rutul-area-md-style"/>
+      <w:bookmarkEnd w:id="24"/>
+      <w:r>
+        <w:t xml:space="preserve">2. Rutul area (MD style)</w:t>
+      </w:r>
+    </w:p>
+    <w:p>
+      <w:pPr>
         <w:pStyle w:val="FirstParagraph"/>
-      </w:pPr>
-      <w:r>
-        <w:rPr>
-          <w:b/>
-        </w:rPr>
-        <w:t xml:space="preserve">Rutul area (MD style)</w:t>
-      </w:r>
-    </w:p>
-    <w:p>
-      <w:pPr>
-        <w:pStyle w:val="Compact"/>
-        <w:numPr>
-          <w:numId w:val="1002"/>
-          <w:ilvl w:val="0"/>
-        </w:numPr>
       </w:pPr>
       <w:r>
         <w:drawing>
@@ -262,7 +242,7 @@
                     </pic:cNvPicPr>
                   </pic:nvPicPr>
                   <pic:blipFill>
-                    <a:blip r:embed="rId24"/>
+                    <a:blip r:embed="rId25"/>
                     <a:stretch>
                       <a:fillRect/>
                     </a:stretch>
@@ -293,8 +273,8 @@
       <w:pPr>
         <w:pStyle w:val="Heading3"/>
       </w:pPr>
-      <w:bookmarkStart w:id="25" w:name="without-stop-words"/>
-      <w:bookmarkEnd w:id="25"/>
+      <w:bookmarkStart w:id="26" w:name="without-stop-words"/>
+      <w:bookmarkEnd w:id="26"/>
       <w:r>
         <w:t xml:space="preserve">Without</w:t>
       </w:r>
@@ -327,22 +307,17 @@
     </w:p>
     <w:p>
       <w:pPr>
-        <w:pStyle w:val="BodyText"/>
-      </w:pPr>
-      <w:r>
-        <w:rPr>
-          <w:b/>
-        </w:rPr>
-        <w:t xml:space="preserve">Rutul area (SV style)</w:t>
-      </w:r>
-    </w:p>
-    <w:p>
-      <w:pPr>
-        <w:pStyle w:val="Compact"/>
-        <w:numPr>
-          <w:numId w:val="1003"/>
-          <w:ilvl w:val="0"/>
-        </w:numPr>
+        <w:pStyle w:val="Heading3"/>
+      </w:pPr>
+      <w:bookmarkStart w:id="27" w:name="rutul-area-sv-style-1"/>
+      <w:bookmarkEnd w:id="27"/>
+      <w:r>
+        <w:t xml:space="preserve">3. Rutul area (SV style)</w:t>
+      </w:r>
+    </w:p>
+    <w:p>
+      <w:pPr>
+        <w:pStyle w:val="FirstParagraph"/>
       </w:pPr>
       <w:r>
         <w:drawing>
@@ -360,7 +335,7 @@
                     </pic:cNvPicPr>
                   </pic:nvPicPr>
                   <pic:blipFill>
-                    <a:blip r:embed="rId26"/>
+                    <a:blip r:embed="rId28"/>
                     <a:stretch>
                       <a:fillRect/>
                     </a:stretch>
@@ -389,22 +364,17 @@
     </w:p>
     <w:p>
       <w:pPr>
+        <w:pStyle w:val="Heading3"/>
+      </w:pPr>
+      <w:bookmarkStart w:id="29" w:name="rutul-area-distance-matrix-md-style"/>
+      <w:bookmarkEnd w:id="29"/>
+      <w:r>
+        <w:t xml:space="preserve">4. Rutul area distance matrix (MD style)</w:t>
+      </w:r>
+    </w:p>
+    <w:p>
+      <w:pPr>
         <w:pStyle w:val="FirstParagraph"/>
-      </w:pPr>
-      <w:r>
-        <w:rPr>
-          <w:b/>
-        </w:rPr>
-        <w:t xml:space="preserve">Rutul area distance matrix (MD style)</w:t>
-      </w:r>
-    </w:p>
-    <w:p>
-      <w:pPr>
-        <w:pStyle w:val="Compact"/>
-        <w:numPr>
-          <w:numId w:val="1004"/>
-          <w:ilvl w:val="0"/>
-        </w:numPr>
       </w:pPr>
       <w:r>
         <w:drawing>
@@ -417,157 +387,6 @@
                 <pic:pic>
                   <pic:nvPicPr>
                     <pic:cNvPr descr="talk_graphs_files/figure-docx/unnamed-chunk-4-1.png" id="0" name="Picture"/>
-                    <pic:cNvPicPr>
-                      <a:picLocks noChangeArrowheads="1" noChangeAspect="1"/>
-                    </pic:cNvPicPr>
-                  </pic:nvPicPr>
-                  <pic:blipFill>
-                    <a:blip r:embed="rId27"/>
-                    <a:stretch>
-                      <a:fillRect/>
-                    </a:stretch>
-                  </pic:blipFill>
-                  <pic:spPr bwMode="auto">
-                    <a:xfrm>
-                      <a:off x="0" y="0"/>
-                      <a:ext cx="5334000" cy="3591631"/>
-                    </a:xfrm>
-                    <a:prstGeom prst="rect">
-                      <a:avLst/>
-                    </a:prstGeom>
-                    <a:noFill/>
-                    <a:ln w="9525">
-                      <a:noFill/>
-                      <a:headEnd/>
-                      <a:tailEnd/>
-                    </a:ln>
-                  </pic:spPr>
-                </pic:pic>
-              </a:graphicData>
-            </a:graphic>
-          </wp:inline>
-        </w:drawing>
-      </w:r>
-    </w:p>
-    <w:p>
-      <w:pPr>
-        <w:pStyle w:val="Heading3"/>
-      </w:pPr>
-      <w:bookmarkStart w:id="28" w:name="distance-between-major-languages"/>
-      <w:bookmarkEnd w:id="28"/>
-      <w:r>
-        <w:t xml:space="preserve">Distance between major languages</w:t>
-      </w:r>
-    </w:p>
-    <w:p>
-      <w:pPr>
-        <w:pStyle w:val="FirstParagraph"/>
-      </w:pPr>
-      <w:r>
-        <w:t xml:space="preserve">Based on a larger subset of the WOLD questionnaire.</w:t>
-      </w:r>
-      <w:r>
-        <w:t xml:space="preserve"> </w:t>
-      </w:r>
-      <w:r>
-        <w:t xml:space="preserve">Data gathered from dictionaries.</w:t>
-      </w:r>
-      <w:r>
-        <w:t xml:space="preserve"> </w:t>
-      </w:r>
-      <w:r>
-        <w:t xml:space="preserve">Visualizations based on the same variables as the Rutul data.</w:t>
-      </w:r>
-    </w:p>
-    <w:p>
-      <w:pPr>
-        <w:pStyle w:val="BodyText"/>
-      </w:pPr>
-      <w:r>
-        <w:rPr>
-          <w:b/>
-        </w:rPr>
-        <w:t xml:space="preserve">Major languages (SV style)</w:t>
-      </w:r>
-    </w:p>
-    <w:p>
-      <w:pPr>
-        <w:pStyle w:val="Compact"/>
-        <w:numPr>
-          <w:numId w:val="1005"/>
-          <w:ilvl w:val="0"/>
-        </w:numPr>
-      </w:pPr>
-      <w:r>
-        <w:drawing>
-          <wp:inline>
-            <wp:extent cx="5334000" cy="3591631"/>
-            <wp:effectExtent b="0" l="0" r="0" t="0"/>
-            <wp:docPr descr="" title="" id="1" name="Picture"/>
-            <a:graphic>
-              <a:graphicData uri="http://schemas.openxmlformats.org/drawingml/2006/picture">
-                <pic:pic>
-                  <pic:nvPicPr>
-                    <pic:cNvPr descr="talk_graphs_files/figure-docx/unnamed-chunk-5-1.png" id="0" name="Picture"/>
-                    <pic:cNvPicPr>
-                      <a:picLocks noChangeArrowheads="1" noChangeAspect="1"/>
-                    </pic:cNvPicPr>
-                  </pic:nvPicPr>
-                  <pic:blipFill>
-                    <a:blip r:embed="rId29"/>
-                    <a:stretch>
-                      <a:fillRect/>
-                    </a:stretch>
-                  </pic:blipFill>
-                  <pic:spPr bwMode="auto">
-                    <a:xfrm>
-                      <a:off x="0" y="0"/>
-                      <a:ext cx="5334000" cy="3591631"/>
-                    </a:xfrm>
-                    <a:prstGeom prst="rect">
-                      <a:avLst/>
-                    </a:prstGeom>
-                    <a:noFill/>
-                    <a:ln w="9525">
-                      <a:noFill/>
-                      <a:headEnd/>
-                      <a:tailEnd/>
-                    </a:ln>
-                  </pic:spPr>
-                </pic:pic>
-              </a:graphicData>
-            </a:graphic>
-          </wp:inline>
-        </w:drawing>
-      </w:r>
-    </w:p>
-    <w:p>
-      <w:pPr>
-        <w:pStyle w:val="FirstParagraph"/>
-      </w:pPr>
-      <w:r>
-        <w:t xml:space="preserve">** Major languages (MD style)**</w:t>
-      </w:r>
-    </w:p>
-    <w:p>
-      <w:pPr>
-        <w:pStyle w:val="Compact"/>
-        <w:numPr>
-          <w:numId w:val="1006"/>
-          <w:ilvl w:val="0"/>
-        </w:numPr>
-      </w:pPr>
-      <w:r>
-        <w:drawing>
-          <wp:inline>
-            <wp:extent cx="5334000" cy="3591631"/>
-            <wp:effectExtent b="0" l="0" r="0" t="0"/>
-            <wp:docPr descr="" title="" id="1" name="Picture"/>
-            <a:graphic>
-              <a:graphicData uri="http://schemas.openxmlformats.org/drawingml/2006/picture">
-                <pic:pic>
-                  <pic:nvPicPr>
-                    <pic:cNvPr descr="talk_graphs_files/figure-docx/unnamed-chunk-6-1.png" id="0" name="Picture"/>
                     <pic:cNvPicPr>
                       <a:picLocks noChangeArrowheads="1" noChangeAspect="1"/>
                     </pic:cNvPicPr>
@@ -604,56 +423,45 @@
       <w:pPr>
         <w:pStyle w:val="Heading3"/>
       </w:pPr>
-      <w:bookmarkStart w:id="31" w:name="without-stop-words-1"/>
+      <w:bookmarkStart w:id="31" w:name="distance-between-major-languages"/>
       <w:bookmarkEnd w:id="31"/>
       <w:r>
-        <w:t xml:space="preserve">Without</w:t>
+        <w:t xml:space="preserve">Distance between major languages</w:t>
+      </w:r>
+    </w:p>
+    <w:p>
+      <w:pPr>
+        <w:pStyle w:val="FirstParagraph"/>
+      </w:pPr>
+      <w:r>
+        <w:t xml:space="preserve">Based on a larger subset of the WOLD questionnaire.</w:t>
       </w:r>
       <w:r>
         <w:t xml:space="preserve"> </w:t>
       </w:r>
       <w:r>
-        <w:t xml:space="preserve">“</w:t>
-      </w:r>
-      <w:r>
-        <w:t xml:space="preserve">stop words</w:t>
-      </w:r>
-      <w:r>
-        <w:t xml:space="preserve">”</w:t>
+        <w:t xml:space="preserve">Data gathered from dictionaries.</w:t>
+      </w:r>
+      <w:r>
+        <w:t xml:space="preserve"> </w:t>
+      </w:r>
+      <w:r>
+        <w:t xml:space="preserve">Visualizations based on the same variables as the Rutul data.</w:t>
+      </w:r>
+    </w:p>
+    <w:p>
+      <w:pPr>
+        <w:pStyle w:val="Heading3"/>
+      </w:pPr>
+      <w:bookmarkStart w:id="32" w:name="major-languages-sv-style"/>
+      <w:bookmarkEnd w:id="32"/>
+      <w:r>
+        <w:t xml:space="preserve">5. Major languages (SV style)</w:t>
       </w:r>
     </w:p>
     <w:p>
       <w:pPr>
         <w:pStyle w:val="FirstParagraph"/>
-      </w:pPr>
-      <w:r>
-        <w:t xml:space="preserve">If a meaning has a different lexeme in each language, remove it.</w:t>
-      </w:r>
-      <w:r>
-        <w:t xml:space="preserve"> </w:t>
-      </w:r>
-      <w:r>
-        <w:t xml:space="preserve">The idea is to measure distance based on loans only.</w:t>
-      </w:r>
-    </w:p>
-    <w:p>
-      <w:pPr>
-        <w:pStyle w:val="BodyText"/>
-      </w:pPr>
-      <w:r>
-        <w:rPr>
-          <w:b/>
-        </w:rPr>
-        <w:t xml:space="preserve">Major languages (SV style)</w:t>
-      </w:r>
-    </w:p>
-    <w:p>
-      <w:pPr>
-        <w:pStyle w:val="Compact"/>
-        <w:numPr>
-          <w:numId w:val="1007"/>
-          <w:ilvl w:val="0"/>
-        </w:numPr>
       </w:pPr>
       <w:r>
         <w:drawing>
@@ -665,69 +473,7 @@
               <a:graphicData uri="http://schemas.openxmlformats.org/drawingml/2006/picture">
                 <pic:pic>
                   <pic:nvPicPr>
-                    <pic:cNvPr descr="talk_graphs_files/figure-docx/unnamed-chunk-7-1.png" id="0" name="Picture"/>
-                    <pic:cNvPicPr>
-                      <a:picLocks noChangeArrowheads="1" noChangeAspect="1"/>
-                    </pic:cNvPicPr>
-                  </pic:nvPicPr>
-                  <pic:blipFill>
-                    <a:blip r:embed="rId32"/>
-                    <a:stretch>
-                      <a:fillRect/>
-                    </a:stretch>
-                  </pic:blipFill>
-                  <pic:spPr bwMode="auto">
-                    <a:xfrm>
-                      <a:off x="0" y="0"/>
-                      <a:ext cx="5334000" cy="3591631"/>
-                    </a:xfrm>
-                    <a:prstGeom prst="rect">
-                      <a:avLst/>
-                    </a:prstGeom>
-                    <a:noFill/>
-                    <a:ln w="9525">
-                      <a:noFill/>
-                      <a:headEnd/>
-                      <a:tailEnd/>
-                    </a:ln>
-                  </pic:spPr>
-                </pic:pic>
-              </a:graphicData>
-            </a:graphic>
-          </wp:inline>
-        </w:drawing>
-      </w:r>
-    </w:p>
-    <w:p>
-      <w:pPr>
-        <w:pStyle w:val="FirstParagraph"/>
-      </w:pPr>
-      <w:r>
-        <w:rPr>
-          <w:b/>
-        </w:rPr>
-        <w:t xml:space="preserve">Major languages (MD style)</w:t>
-      </w:r>
-    </w:p>
-    <w:p>
-      <w:pPr>
-        <w:pStyle w:val="Compact"/>
-        <w:numPr>
-          <w:numId w:val="1008"/>
-          <w:ilvl w:val="0"/>
-        </w:numPr>
-      </w:pPr>
-      <w:r>
-        <w:drawing>
-          <wp:inline>
-            <wp:extent cx="5334000" cy="3591631"/>
-            <wp:effectExtent b="0" l="0" r="0" t="0"/>
-            <wp:docPr descr="" title="" id="1" name="Picture"/>
-            <a:graphic>
-              <a:graphicData uri="http://schemas.openxmlformats.org/drawingml/2006/picture">
-                <pic:pic>
-                  <pic:nvPicPr>
-                    <pic:cNvPr descr="talk_graphs_files/figure-docx/unnamed-chunk-8-1.png" id="0" name="Picture"/>
+                    <pic:cNvPr descr="talk_graphs_files/figure-docx/unnamed-chunk-5-1.png" id="0" name="Picture"/>
                     <pic:cNvPicPr>
                       <a:picLocks noChangeArrowheads="1" noChangeAspect="1"/>
                     </pic:cNvPicPr>
@@ -762,21 +508,17 @@
     </w:p>
     <w:p>
       <w:pPr>
-        <w:pStyle w:val="Heading2"/>
-      </w:pPr>
-      <w:bookmarkStart w:id="34" w:name="avar-area-md-style"/>
+        <w:pStyle w:val="Heading3"/>
+      </w:pPr>
+      <w:bookmarkStart w:id="34" w:name="major-languages-md-style"/>
       <w:bookmarkEnd w:id="34"/>
       <w:r>
-        <w:t xml:space="preserve">Avar area (MD style)</w:t>
-      </w:r>
-    </w:p>
-    <w:p>
-      <w:pPr>
-        <w:pStyle w:val="Compact"/>
-        <w:numPr>
-          <w:numId w:val="1009"/>
-          <w:ilvl w:val="0"/>
-        </w:numPr>
+        <w:t xml:space="preserve">6. Major languages (MD style)</w:t>
+      </w:r>
+    </w:p>
+    <w:p>
+      <w:pPr>
+        <w:pStyle w:val="FirstParagraph"/>
       </w:pPr>
       <w:r>
         <w:drawing>
@@ -788,7 +530,7 @@
               <a:graphicData uri="http://schemas.openxmlformats.org/drawingml/2006/picture">
                 <pic:pic>
                   <pic:nvPicPr>
-                    <pic:cNvPr descr="talk_graphs_files/figure-docx/unnamed-chunk-9-1.png" id="0" name="Picture"/>
+                    <pic:cNvPr descr="talk_graphs_files/figure-docx/unnamed-chunk-6-1.png" id="0" name="Picture"/>
                     <pic:cNvPicPr>
                       <a:picLocks noChangeArrowheads="1" noChangeAspect="1"/>
                     </pic:cNvPicPr>
@@ -821,6 +563,213 @@
         </w:drawing>
       </w:r>
     </w:p>
+    <w:p>
+      <w:pPr>
+        <w:pStyle w:val="Heading3"/>
+      </w:pPr>
+      <w:bookmarkStart w:id="36" w:name="without-stop-words-1"/>
+      <w:bookmarkEnd w:id="36"/>
+      <w:r>
+        <w:t xml:space="preserve">Without</w:t>
+      </w:r>
+      <w:r>
+        <w:t xml:space="preserve"> </w:t>
+      </w:r>
+      <w:r>
+        <w:t xml:space="preserve">“</w:t>
+      </w:r>
+      <w:r>
+        <w:t xml:space="preserve">stop words</w:t>
+      </w:r>
+      <w:r>
+        <w:t xml:space="preserve">”</w:t>
+      </w:r>
+    </w:p>
+    <w:p>
+      <w:pPr>
+        <w:pStyle w:val="FirstParagraph"/>
+      </w:pPr>
+      <w:r>
+        <w:t xml:space="preserve">If a meaning has a different lexeme in each language, remove it.</w:t>
+      </w:r>
+      <w:r>
+        <w:t xml:space="preserve"> </w:t>
+      </w:r>
+      <w:r>
+        <w:t xml:space="preserve">The idea is to measure distance based on loans only.</w:t>
+      </w:r>
+    </w:p>
+    <w:p>
+      <w:pPr>
+        <w:pStyle w:val="Heading3"/>
+      </w:pPr>
+      <w:bookmarkStart w:id="37" w:name="major-languages-sv-style-1"/>
+      <w:bookmarkEnd w:id="37"/>
+      <w:r>
+        <w:t xml:space="preserve">7. Major languages (SV style)</w:t>
+      </w:r>
+    </w:p>
+    <w:p>
+      <w:pPr>
+        <w:pStyle w:val="FirstParagraph"/>
+      </w:pPr>
+      <w:r>
+        <w:drawing>
+          <wp:inline>
+            <wp:extent cx="5334000" cy="3591631"/>
+            <wp:effectExtent b="0" l="0" r="0" t="0"/>
+            <wp:docPr descr="" title="" id="1" name="Picture"/>
+            <a:graphic>
+              <a:graphicData uri="http://schemas.openxmlformats.org/drawingml/2006/picture">
+                <pic:pic>
+                  <pic:nvPicPr>
+                    <pic:cNvPr descr="talk_graphs_files/figure-docx/unnamed-chunk-7-1.png" id="0" name="Picture"/>
+                    <pic:cNvPicPr>
+                      <a:picLocks noChangeArrowheads="1" noChangeAspect="1"/>
+                    </pic:cNvPicPr>
+                  </pic:nvPicPr>
+                  <pic:blipFill>
+                    <a:blip r:embed="rId38"/>
+                    <a:stretch>
+                      <a:fillRect/>
+                    </a:stretch>
+                  </pic:blipFill>
+                  <pic:spPr bwMode="auto">
+                    <a:xfrm>
+                      <a:off x="0" y="0"/>
+                      <a:ext cx="5334000" cy="3591631"/>
+                    </a:xfrm>
+                    <a:prstGeom prst="rect">
+                      <a:avLst/>
+                    </a:prstGeom>
+                    <a:noFill/>
+                    <a:ln w="9525">
+                      <a:noFill/>
+                      <a:headEnd/>
+                      <a:tailEnd/>
+                    </a:ln>
+                  </pic:spPr>
+                </pic:pic>
+              </a:graphicData>
+            </a:graphic>
+          </wp:inline>
+        </w:drawing>
+      </w:r>
+    </w:p>
+    <w:p>
+      <w:pPr>
+        <w:pStyle w:val="Heading3"/>
+      </w:pPr>
+      <w:bookmarkStart w:id="39" w:name="major-languages-md-style-1"/>
+      <w:bookmarkEnd w:id="39"/>
+      <w:r>
+        <w:t xml:space="preserve">8. Major languages (MD style)</w:t>
+      </w:r>
+    </w:p>
+    <w:p>
+      <w:pPr>
+        <w:pStyle w:val="FirstParagraph"/>
+      </w:pPr>
+      <w:r>
+        <w:drawing>
+          <wp:inline>
+            <wp:extent cx="5334000" cy="3591631"/>
+            <wp:effectExtent b="0" l="0" r="0" t="0"/>
+            <wp:docPr descr="" title="" id="1" name="Picture"/>
+            <a:graphic>
+              <a:graphicData uri="http://schemas.openxmlformats.org/drawingml/2006/picture">
+                <pic:pic>
+                  <pic:nvPicPr>
+                    <pic:cNvPr descr="talk_graphs_files/figure-docx/unnamed-chunk-8-1.png" id="0" name="Picture"/>
+                    <pic:cNvPicPr>
+                      <a:picLocks noChangeArrowheads="1" noChangeAspect="1"/>
+                    </pic:cNvPicPr>
+                  </pic:nvPicPr>
+                  <pic:blipFill>
+                    <a:blip r:embed="rId40"/>
+                    <a:stretch>
+                      <a:fillRect/>
+                    </a:stretch>
+                  </pic:blipFill>
+                  <pic:spPr bwMode="auto">
+                    <a:xfrm>
+                      <a:off x="0" y="0"/>
+                      <a:ext cx="5334000" cy="3591631"/>
+                    </a:xfrm>
+                    <a:prstGeom prst="rect">
+                      <a:avLst/>
+                    </a:prstGeom>
+                    <a:noFill/>
+                    <a:ln w="9525">
+                      <a:noFill/>
+                      <a:headEnd/>
+                      <a:tailEnd/>
+                    </a:ln>
+                  </pic:spPr>
+                </pic:pic>
+              </a:graphicData>
+            </a:graphic>
+          </wp:inline>
+        </w:drawing>
+      </w:r>
+    </w:p>
+    <w:p>
+      <w:pPr>
+        <w:pStyle w:val="Heading3"/>
+      </w:pPr>
+      <w:bookmarkStart w:id="41" w:name="avar-area-md-style"/>
+      <w:bookmarkEnd w:id="41"/>
+      <w:r>
+        <w:t xml:space="preserve">9. Avar area (MD style)</w:t>
+      </w:r>
+    </w:p>
+    <w:p>
+      <w:pPr>
+        <w:pStyle w:val="FirstParagraph"/>
+      </w:pPr>
+      <w:r>
+        <w:drawing>
+          <wp:inline>
+            <wp:extent cx="5334000" cy="3591631"/>
+            <wp:effectExtent b="0" l="0" r="0" t="0"/>
+            <wp:docPr descr="" title="" id="1" name="Picture"/>
+            <a:graphic>
+              <a:graphicData uri="http://schemas.openxmlformats.org/drawingml/2006/picture">
+                <pic:pic>
+                  <pic:nvPicPr>
+                    <pic:cNvPr descr="talk_graphs_files/figure-docx/unnamed-chunk-9-1.png" id="0" name="Picture"/>
+                    <pic:cNvPicPr>
+                      <a:picLocks noChangeArrowheads="1" noChangeAspect="1"/>
+                    </pic:cNvPicPr>
+                  </pic:nvPicPr>
+                  <pic:blipFill>
+                    <a:blip r:embed="rId42"/>
+                    <a:stretch>
+                      <a:fillRect/>
+                    </a:stretch>
+                  </pic:blipFill>
+                  <pic:spPr bwMode="auto">
+                    <a:xfrm>
+                      <a:off x="0" y="0"/>
+                      <a:ext cx="5334000" cy="3591631"/>
+                    </a:xfrm>
+                    <a:prstGeom prst="rect">
+                      <a:avLst/>
+                    </a:prstGeom>
+                    <a:noFill/>
+                    <a:ln w="9525">
+                      <a:noFill/>
+                      <a:headEnd/>
+                      <a:tailEnd/>
+                    </a:ln>
+                  </pic:spPr>
+                </pic:pic>
+              </a:graphicData>
+            </a:graphic>
+          </wp:inline>
+        </w:drawing>
+      </w:r>
+    </w:p>
     <w:sectPr/>
   </w:body>
 </w:document>
@@ -929,7 +878,7 @@
     </w:lvl>
   </w:abstractNum>
   <w:abstractNum w:abstractNumId="990">
-    <w:nsid w:val="d468f0c3"/>
+    <w:nsid w:val="6026aaef"/>
     <w:multiLevelType w:val="multilevel"/>
     <w:lvl w:ilvl="0">
       <w:numFmt w:val="bullet"/>
@@ -1000,710 +949,6 @@
     <w:lvl w:ilvl="6">
       <w:numFmt w:val="bullet"/>
       <w:lvlText w:val=" "/>
-      <w:lvlJc w:val="left"/>
-      <w:pPr>
-        <w:tabs>
-          <w:tab w:val="num" w:pos="4320"/>
-        </w:tabs>
-        <w:ind w:left="4800" w:hanging="480"/>
-      </w:pPr>
-    </w:lvl>
-  </w:abstractNum>
-  <w:abstractNum w:abstractNumId="99411">
-    <w:nsid w:val="ce6781e4"/>
-    <w:multiLevelType w:val="multilevel"/>
-    <w:lvl w:ilvl="0">
-      <w:start w:val="1"/>
-      <w:numFmt w:val="decimal"/>
-      <w:lvlText w:val="%1."/>
-      <w:lvlJc w:val="left"/>
-      <w:pPr>
-        <w:tabs>
-          <w:tab w:val="num" w:pos="0"/>
-        </w:tabs>
-        <w:ind w:left="480" w:hanging="480"/>
-      </w:pPr>
-    </w:lvl>
-    <w:lvl w:ilvl="1">
-      <w:start w:val="1"/>
-      <w:numFmt w:val="decimal"/>
-      <w:lvlText w:val="%2."/>
-      <w:lvlJc w:val="left"/>
-      <w:pPr>
-        <w:tabs>
-          <w:tab w:val="num" w:pos="720"/>
-        </w:tabs>
-        <w:ind w:left="1200" w:hanging="480"/>
-      </w:pPr>
-    </w:lvl>
-    <w:lvl w:ilvl="2">
-      <w:start w:val="1"/>
-      <w:numFmt w:val="decimal"/>
-      <w:lvlText w:val="%3."/>
-      <w:lvlJc w:val="left"/>
-      <w:pPr>
-        <w:tabs>
-          <w:tab w:val="num" w:pos="1440"/>
-        </w:tabs>
-        <w:ind w:left="1920" w:hanging="480"/>
-      </w:pPr>
-    </w:lvl>
-    <w:lvl w:ilvl="3">
-      <w:start w:val="1"/>
-      <w:numFmt w:val="decimal"/>
-      <w:lvlText w:val="%4."/>
-      <w:lvlJc w:val="left"/>
-      <w:pPr>
-        <w:tabs>
-          <w:tab w:val="num" w:pos="2160"/>
-        </w:tabs>
-        <w:ind w:left="2640" w:hanging="480"/>
-      </w:pPr>
-    </w:lvl>
-    <w:lvl w:ilvl="4">
-      <w:start w:val="1"/>
-      <w:numFmt w:val="decimal"/>
-      <w:lvlText w:val="%5."/>
-      <w:lvlJc w:val="left"/>
-      <w:pPr>
-        <w:tabs>
-          <w:tab w:val="num" w:pos="2880"/>
-        </w:tabs>
-        <w:ind w:left="3360" w:hanging="480"/>
-      </w:pPr>
-    </w:lvl>
-    <w:lvl w:ilvl="5">
-      <w:start w:val="1"/>
-      <w:numFmt w:val="decimal"/>
-      <w:lvlText w:val="%6."/>
-      <w:lvlJc w:val="left"/>
-      <w:pPr>
-        <w:tabs>
-          <w:tab w:val="num" w:pos="3600"/>
-        </w:tabs>
-        <w:ind w:left="4080" w:hanging="480"/>
-      </w:pPr>
-    </w:lvl>
-    <w:lvl w:ilvl="6">
-      <w:start w:val="1"/>
-      <w:numFmt w:val="decimal"/>
-      <w:lvlText w:val="%7."/>
-      <w:lvlJc w:val="left"/>
-      <w:pPr>
-        <w:tabs>
-          <w:tab w:val="num" w:pos="4320"/>
-        </w:tabs>
-        <w:ind w:left="4800" w:hanging="480"/>
-      </w:pPr>
-    </w:lvl>
-  </w:abstractNum>
-  <w:abstractNum w:abstractNumId="99412">
-    <w:nsid w:val="3b1820c1"/>
-    <w:multiLevelType w:val="multilevel"/>
-    <w:lvl w:ilvl="0">
-      <w:start w:val="2"/>
-      <w:numFmt w:val="decimal"/>
-      <w:lvlText w:val="%1."/>
-      <w:lvlJc w:val="left"/>
-      <w:pPr>
-        <w:tabs>
-          <w:tab w:val="num" w:pos="0"/>
-        </w:tabs>
-        <w:ind w:left="480" w:hanging="480"/>
-      </w:pPr>
-    </w:lvl>
-    <w:lvl w:ilvl="1">
-      <w:start w:val="2"/>
-      <w:numFmt w:val="decimal"/>
-      <w:lvlText w:val="%2."/>
-      <w:lvlJc w:val="left"/>
-      <w:pPr>
-        <w:tabs>
-          <w:tab w:val="num" w:pos="720"/>
-        </w:tabs>
-        <w:ind w:left="1200" w:hanging="480"/>
-      </w:pPr>
-    </w:lvl>
-    <w:lvl w:ilvl="2">
-      <w:start w:val="2"/>
-      <w:numFmt w:val="decimal"/>
-      <w:lvlText w:val="%3."/>
-      <w:lvlJc w:val="left"/>
-      <w:pPr>
-        <w:tabs>
-          <w:tab w:val="num" w:pos="1440"/>
-        </w:tabs>
-        <w:ind w:left="1920" w:hanging="480"/>
-      </w:pPr>
-    </w:lvl>
-    <w:lvl w:ilvl="3">
-      <w:start w:val="2"/>
-      <w:numFmt w:val="decimal"/>
-      <w:lvlText w:val="%4."/>
-      <w:lvlJc w:val="left"/>
-      <w:pPr>
-        <w:tabs>
-          <w:tab w:val="num" w:pos="2160"/>
-        </w:tabs>
-        <w:ind w:left="2640" w:hanging="480"/>
-      </w:pPr>
-    </w:lvl>
-    <w:lvl w:ilvl="4">
-      <w:start w:val="2"/>
-      <w:numFmt w:val="decimal"/>
-      <w:lvlText w:val="%5."/>
-      <w:lvlJc w:val="left"/>
-      <w:pPr>
-        <w:tabs>
-          <w:tab w:val="num" w:pos="2880"/>
-        </w:tabs>
-        <w:ind w:left="3360" w:hanging="480"/>
-      </w:pPr>
-    </w:lvl>
-    <w:lvl w:ilvl="5">
-      <w:start w:val="2"/>
-      <w:numFmt w:val="decimal"/>
-      <w:lvlText w:val="%6."/>
-      <w:lvlJc w:val="left"/>
-      <w:pPr>
-        <w:tabs>
-          <w:tab w:val="num" w:pos="3600"/>
-        </w:tabs>
-        <w:ind w:left="4080" w:hanging="480"/>
-      </w:pPr>
-    </w:lvl>
-    <w:lvl w:ilvl="6">
-      <w:start w:val="2"/>
-      <w:numFmt w:val="decimal"/>
-      <w:lvlText w:val="%7."/>
-      <w:lvlJc w:val="left"/>
-      <w:pPr>
-        <w:tabs>
-          <w:tab w:val="num" w:pos="4320"/>
-        </w:tabs>
-        <w:ind w:left="4800" w:hanging="480"/>
-      </w:pPr>
-    </w:lvl>
-  </w:abstractNum>
-  <w:abstractNum w:abstractNumId="99413">
-    <w:nsid w:val="857a203c"/>
-    <w:multiLevelType w:val="multilevel"/>
-    <w:lvl w:ilvl="0">
-      <w:start w:val="3"/>
-      <w:numFmt w:val="decimal"/>
-      <w:lvlText w:val="%1."/>
-      <w:lvlJc w:val="left"/>
-      <w:pPr>
-        <w:tabs>
-          <w:tab w:val="num" w:pos="0"/>
-        </w:tabs>
-        <w:ind w:left="480" w:hanging="480"/>
-      </w:pPr>
-    </w:lvl>
-    <w:lvl w:ilvl="1">
-      <w:start w:val="3"/>
-      <w:numFmt w:val="decimal"/>
-      <w:lvlText w:val="%2."/>
-      <w:lvlJc w:val="left"/>
-      <w:pPr>
-        <w:tabs>
-          <w:tab w:val="num" w:pos="720"/>
-        </w:tabs>
-        <w:ind w:left="1200" w:hanging="480"/>
-      </w:pPr>
-    </w:lvl>
-    <w:lvl w:ilvl="2">
-      <w:start w:val="3"/>
-      <w:numFmt w:val="decimal"/>
-      <w:lvlText w:val="%3."/>
-      <w:lvlJc w:val="left"/>
-      <w:pPr>
-        <w:tabs>
-          <w:tab w:val="num" w:pos="1440"/>
-        </w:tabs>
-        <w:ind w:left="1920" w:hanging="480"/>
-      </w:pPr>
-    </w:lvl>
-    <w:lvl w:ilvl="3">
-      <w:start w:val="3"/>
-      <w:numFmt w:val="decimal"/>
-      <w:lvlText w:val="%4."/>
-      <w:lvlJc w:val="left"/>
-      <w:pPr>
-        <w:tabs>
-          <w:tab w:val="num" w:pos="2160"/>
-        </w:tabs>
-        <w:ind w:left="2640" w:hanging="480"/>
-      </w:pPr>
-    </w:lvl>
-    <w:lvl w:ilvl="4">
-      <w:start w:val="3"/>
-      <w:numFmt w:val="decimal"/>
-      <w:lvlText w:val="%5."/>
-      <w:lvlJc w:val="left"/>
-      <w:pPr>
-        <w:tabs>
-          <w:tab w:val="num" w:pos="2880"/>
-        </w:tabs>
-        <w:ind w:left="3360" w:hanging="480"/>
-      </w:pPr>
-    </w:lvl>
-    <w:lvl w:ilvl="5">
-      <w:start w:val="3"/>
-      <w:numFmt w:val="decimal"/>
-      <w:lvlText w:val="%6."/>
-      <w:lvlJc w:val="left"/>
-      <w:pPr>
-        <w:tabs>
-          <w:tab w:val="num" w:pos="3600"/>
-        </w:tabs>
-        <w:ind w:left="4080" w:hanging="480"/>
-      </w:pPr>
-    </w:lvl>
-    <w:lvl w:ilvl="6">
-      <w:start w:val="3"/>
-      <w:numFmt w:val="decimal"/>
-      <w:lvlText w:val="%7."/>
-      <w:lvlJc w:val="left"/>
-      <w:pPr>
-        <w:tabs>
-          <w:tab w:val="num" w:pos="4320"/>
-        </w:tabs>
-        <w:ind w:left="4800" w:hanging="480"/>
-      </w:pPr>
-    </w:lvl>
-  </w:abstractNum>
-  <w:abstractNum w:abstractNumId="99414">
-    <w:nsid w:val="1b1d7d58"/>
-    <w:multiLevelType w:val="multilevel"/>
-    <w:lvl w:ilvl="0">
-      <w:start w:val="4"/>
-      <w:numFmt w:val="decimal"/>
-      <w:lvlText w:val="%1."/>
-      <w:lvlJc w:val="left"/>
-      <w:pPr>
-        <w:tabs>
-          <w:tab w:val="num" w:pos="0"/>
-        </w:tabs>
-        <w:ind w:left="480" w:hanging="480"/>
-      </w:pPr>
-    </w:lvl>
-    <w:lvl w:ilvl="1">
-      <w:start w:val="4"/>
-      <w:numFmt w:val="decimal"/>
-      <w:lvlText w:val="%2."/>
-      <w:lvlJc w:val="left"/>
-      <w:pPr>
-        <w:tabs>
-          <w:tab w:val="num" w:pos="720"/>
-        </w:tabs>
-        <w:ind w:left="1200" w:hanging="480"/>
-      </w:pPr>
-    </w:lvl>
-    <w:lvl w:ilvl="2">
-      <w:start w:val="4"/>
-      <w:numFmt w:val="decimal"/>
-      <w:lvlText w:val="%3."/>
-      <w:lvlJc w:val="left"/>
-      <w:pPr>
-        <w:tabs>
-          <w:tab w:val="num" w:pos="1440"/>
-        </w:tabs>
-        <w:ind w:left="1920" w:hanging="480"/>
-      </w:pPr>
-    </w:lvl>
-    <w:lvl w:ilvl="3">
-      <w:start w:val="4"/>
-      <w:numFmt w:val="decimal"/>
-      <w:lvlText w:val="%4."/>
-      <w:lvlJc w:val="left"/>
-      <w:pPr>
-        <w:tabs>
-          <w:tab w:val="num" w:pos="2160"/>
-        </w:tabs>
-        <w:ind w:left="2640" w:hanging="480"/>
-      </w:pPr>
-    </w:lvl>
-    <w:lvl w:ilvl="4">
-      <w:start w:val="4"/>
-      <w:numFmt w:val="decimal"/>
-      <w:lvlText w:val="%5."/>
-      <w:lvlJc w:val="left"/>
-      <w:pPr>
-        <w:tabs>
-          <w:tab w:val="num" w:pos="2880"/>
-        </w:tabs>
-        <w:ind w:left="3360" w:hanging="480"/>
-      </w:pPr>
-    </w:lvl>
-    <w:lvl w:ilvl="5">
-      <w:start w:val="4"/>
-      <w:numFmt w:val="decimal"/>
-      <w:lvlText w:val="%6."/>
-      <w:lvlJc w:val="left"/>
-      <w:pPr>
-        <w:tabs>
-          <w:tab w:val="num" w:pos="3600"/>
-        </w:tabs>
-        <w:ind w:left="4080" w:hanging="480"/>
-      </w:pPr>
-    </w:lvl>
-    <w:lvl w:ilvl="6">
-      <w:start w:val="4"/>
-      <w:numFmt w:val="decimal"/>
-      <w:lvlText w:val="%7."/>
-      <w:lvlJc w:val="left"/>
-      <w:pPr>
-        <w:tabs>
-          <w:tab w:val="num" w:pos="4320"/>
-        </w:tabs>
-        <w:ind w:left="4800" w:hanging="480"/>
-      </w:pPr>
-    </w:lvl>
-  </w:abstractNum>
-  <w:abstractNum w:abstractNumId="99415">
-    <w:nsid w:val="e480cd6a"/>
-    <w:multiLevelType w:val="multilevel"/>
-    <w:lvl w:ilvl="0">
-      <w:start w:val="5"/>
-      <w:numFmt w:val="decimal"/>
-      <w:lvlText w:val="%1."/>
-      <w:lvlJc w:val="left"/>
-      <w:pPr>
-        <w:tabs>
-          <w:tab w:val="num" w:pos="0"/>
-        </w:tabs>
-        <w:ind w:left="480" w:hanging="480"/>
-      </w:pPr>
-    </w:lvl>
-    <w:lvl w:ilvl="1">
-      <w:start w:val="5"/>
-      <w:numFmt w:val="decimal"/>
-      <w:lvlText w:val="%2."/>
-      <w:lvlJc w:val="left"/>
-      <w:pPr>
-        <w:tabs>
-          <w:tab w:val="num" w:pos="720"/>
-        </w:tabs>
-        <w:ind w:left="1200" w:hanging="480"/>
-      </w:pPr>
-    </w:lvl>
-    <w:lvl w:ilvl="2">
-      <w:start w:val="5"/>
-      <w:numFmt w:val="decimal"/>
-      <w:lvlText w:val="%3."/>
-      <w:lvlJc w:val="left"/>
-      <w:pPr>
-        <w:tabs>
-          <w:tab w:val="num" w:pos="1440"/>
-        </w:tabs>
-        <w:ind w:left="1920" w:hanging="480"/>
-      </w:pPr>
-    </w:lvl>
-    <w:lvl w:ilvl="3">
-      <w:start w:val="5"/>
-      <w:numFmt w:val="decimal"/>
-      <w:lvlText w:val="%4."/>
-      <w:lvlJc w:val="left"/>
-      <w:pPr>
-        <w:tabs>
-          <w:tab w:val="num" w:pos="2160"/>
-        </w:tabs>
-        <w:ind w:left="2640" w:hanging="480"/>
-      </w:pPr>
-    </w:lvl>
-    <w:lvl w:ilvl="4">
-      <w:start w:val="5"/>
-      <w:numFmt w:val="decimal"/>
-      <w:lvlText w:val="%5."/>
-      <w:lvlJc w:val="left"/>
-      <w:pPr>
-        <w:tabs>
-          <w:tab w:val="num" w:pos="2880"/>
-        </w:tabs>
-        <w:ind w:left="3360" w:hanging="480"/>
-      </w:pPr>
-    </w:lvl>
-    <w:lvl w:ilvl="5">
-      <w:start w:val="5"/>
-      <w:numFmt w:val="decimal"/>
-      <w:lvlText w:val="%6."/>
-      <w:lvlJc w:val="left"/>
-      <w:pPr>
-        <w:tabs>
-          <w:tab w:val="num" w:pos="3600"/>
-        </w:tabs>
-        <w:ind w:left="4080" w:hanging="480"/>
-      </w:pPr>
-    </w:lvl>
-    <w:lvl w:ilvl="6">
-      <w:start w:val="5"/>
-      <w:numFmt w:val="decimal"/>
-      <w:lvlText w:val="%7."/>
-      <w:lvlJc w:val="left"/>
-      <w:pPr>
-        <w:tabs>
-          <w:tab w:val="num" w:pos="4320"/>
-        </w:tabs>
-        <w:ind w:left="4800" w:hanging="480"/>
-      </w:pPr>
-    </w:lvl>
-  </w:abstractNum>
-  <w:abstractNum w:abstractNumId="99416">
-    <w:nsid w:val="76c0431e"/>
-    <w:multiLevelType w:val="multilevel"/>
-    <w:lvl w:ilvl="0">
-      <w:start w:val="6"/>
-      <w:numFmt w:val="decimal"/>
-      <w:lvlText w:val="%1."/>
-      <w:lvlJc w:val="left"/>
-      <w:pPr>
-        <w:tabs>
-          <w:tab w:val="num" w:pos="0"/>
-        </w:tabs>
-        <w:ind w:left="480" w:hanging="480"/>
-      </w:pPr>
-    </w:lvl>
-    <w:lvl w:ilvl="1">
-      <w:start w:val="6"/>
-      <w:numFmt w:val="decimal"/>
-      <w:lvlText w:val="%2."/>
-      <w:lvlJc w:val="left"/>
-      <w:pPr>
-        <w:tabs>
-          <w:tab w:val="num" w:pos="720"/>
-        </w:tabs>
-        <w:ind w:left="1200" w:hanging="480"/>
-      </w:pPr>
-    </w:lvl>
-    <w:lvl w:ilvl="2">
-      <w:start w:val="6"/>
-      <w:numFmt w:val="decimal"/>
-      <w:lvlText w:val="%3."/>
-      <w:lvlJc w:val="left"/>
-      <w:pPr>
-        <w:tabs>
-          <w:tab w:val="num" w:pos="1440"/>
-        </w:tabs>
-        <w:ind w:left="1920" w:hanging="480"/>
-      </w:pPr>
-    </w:lvl>
-    <w:lvl w:ilvl="3">
-      <w:start w:val="6"/>
-      <w:numFmt w:val="decimal"/>
-      <w:lvlText w:val="%4."/>
-      <w:lvlJc w:val="left"/>
-      <w:pPr>
-        <w:tabs>
-          <w:tab w:val="num" w:pos="2160"/>
-        </w:tabs>
-        <w:ind w:left="2640" w:hanging="480"/>
-      </w:pPr>
-    </w:lvl>
-    <w:lvl w:ilvl="4">
-      <w:start w:val="6"/>
-      <w:numFmt w:val="decimal"/>
-      <w:lvlText w:val="%5."/>
-      <w:lvlJc w:val="left"/>
-      <w:pPr>
-        <w:tabs>
-          <w:tab w:val="num" w:pos="2880"/>
-        </w:tabs>
-        <w:ind w:left="3360" w:hanging="480"/>
-      </w:pPr>
-    </w:lvl>
-    <w:lvl w:ilvl="5">
-      <w:start w:val="6"/>
-      <w:numFmt w:val="decimal"/>
-      <w:lvlText w:val="%6."/>
-      <w:lvlJc w:val="left"/>
-      <w:pPr>
-        <w:tabs>
-          <w:tab w:val="num" w:pos="3600"/>
-        </w:tabs>
-        <w:ind w:left="4080" w:hanging="480"/>
-      </w:pPr>
-    </w:lvl>
-    <w:lvl w:ilvl="6">
-      <w:start w:val="6"/>
-      <w:numFmt w:val="decimal"/>
-      <w:lvlText w:val="%7."/>
-      <w:lvlJc w:val="left"/>
-      <w:pPr>
-        <w:tabs>
-          <w:tab w:val="num" w:pos="4320"/>
-        </w:tabs>
-        <w:ind w:left="4800" w:hanging="480"/>
-      </w:pPr>
-    </w:lvl>
-  </w:abstractNum>
-  <w:abstractNum w:abstractNumId="99417">
-    <w:nsid w:val="1bdd4b6b"/>
-    <w:multiLevelType w:val="multilevel"/>
-    <w:lvl w:ilvl="0">
-      <w:start w:val="7"/>
-      <w:numFmt w:val="decimal"/>
-      <w:lvlText w:val="%1."/>
-      <w:lvlJc w:val="left"/>
-      <w:pPr>
-        <w:tabs>
-          <w:tab w:val="num" w:pos="0"/>
-        </w:tabs>
-        <w:ind w:left="480" w:hanging="480"/>
-      </w:pPr>
-    </w:lvl>
-    <w:lvl w:ilvl="1">
-      <w:start w:val="7"/>
-      <w:numFmt w:val="decimal"/>
-      <w:lvlText w:val="%2."/>
-      <w:lvlJc w:val="left"/>
-      <w:pPr>
-        <w:tabs>
-          <w:tab w:val="num" w:pos="720"/>
-        </w:tabs>
-        <w:ind w:left="1200" w:hanging="480"/>
-      </w:pPr>
-    </w:lvl>
-    <w:lvl w:ilvl="2">
-      <w:start w:val="7"/>
-      <w:numFmt w:val="decimal"/>
-      <w:lvlText w:val="%3."/>
-      <w:lvlJc w:val="left"/>
-      <w:pPr>
-        <w:tabs>
-          <w:tab w:val="num" w:pos="1440"/>
-        </w:tabs>
-        <w:ind w:left="1920" w:hanging="480"/>
-      </w:pPr>
-    </w:lvl>
-    <w:lvl w:ilvl="3">
-      <w:start w:val="7"/>
-      <w:numFmt w:val="decimal"/>
-      <w:lvlText w:val="%4."/>
-      <w:lvlJc w:val="left"/>
-      <w:pPr>
-        <w:tabs>
-          <w:tab w:val="num" w:pos="2160"/>
-        </w:tabs>
-        <w:ind w:left="2640" w:hanging="480"/>
-      </w:pPr>
-    </w:lvl>
-    <w:lvl w:ilvl="4">
-      <w:start w:val="7"/>
-      <w:numFmt w:val="decimal"/>
-      <w:lvlText w:val="%5."/>
-      <w:lvlJc w:val="left"/>
-      <w:pPr>
-        <w:tabs>
-          <w:tab w:val="num" w:pos="2880"/>
-        </w:tabs>
-        <w:ind w:left="3360" w:hanging="480"/>
-      </w:pPr>
-    </w:lvl>
-    <w:lvl w:ilvl="5">
-      <w:start w:val="7"/>
-      <w:numFmt w:val="decimal"/>
-      <w:lvlText w:val="%6."/>
-      <w:lvlJc w:val="left"/>
-      <w:pPr>
-        <w:tabs>
-          <w:tab w:val="num" w:pos="3600"/>
-        </w:tabs>
-        <w:ind w:left="4080" w:hanging="480"/>
-      </w:pPr>
-    </w:lvl>
-    <w:lvl w:ilvl="6">
-      <w:start w:val="7"/>
-      <w:numFmt w:val="decimal"/>
-      <w:lvlText w:val="%7."/>
-      <w:lvlJc w:val="left"/>
-      <w:pPr>
-        <w:tabs>
-          <w:tab w:val="num" w:pos="4320"/>
-        </w:tabs>
-        <w:ind w:left="4800" w:hanging="480"/>
-      </w:pPr>
-    </w:lvl>
-  </w:abstractNum>
-  <w:abstractNum w:abstractNumId="99418">
-    <w:nsid w:val="4192c515"/>
-    <w:multiLevelType w:val="multilevel"/>
-    <w:lvl w:ilvl="0">
-      <w:start w:val="8"/>
-      <w:numFmt w:val="decimal"/>
-      <w:lvlText w:val="%1."/>
-      <w:lvlJc w:val="left"/>
-      <w:pPr>
-        <w:tabs>
-          <w:tab w:val="num" w:pos="0"/>
-        </w:tabs>
-        <w:ind w:left="480" w:hanging="480"/>
-      </w:pPr>
-    </w:lvl>
-    <w:lvl w:ilvl="1">
-      <w:start w:val="8"/>
-      <w:numFmt w:val="decimal"/>
-      <w:lvlText w:val="%2."/>
-      <w:lvlJc w:val="left"/>
-      <w:pPr>
-        <w:tabs>
-          <w:tab w:val="num" w:pos="720"/>
-        </w:tabs>
-        <w:ind w:left="1200" w:hanging="480"/>
-      </w:pPr>
-    </w:lvl>
-    <w:lvl w:ilvl="2">
-      <w:start w:val="8"/>
-      <w:numFmt w:val="decimal"/>
-      <w:lvlText w:val="%3."/>
-      <w:lvlJc w:val="left"/>
-      <w:pPr>
-        <w:tabs>
-          <w:tab w:val="num" w:pos="1440"/>
-        </w:tabs>
-        <w:ind w:left="1920" w:hanging="480"/>
-      </w:pPr>
-    </w:lvl>
-    <w:lvl w:ilvl="3">
-      <w:start w:val="8"/>
-      <w:numFmt w:val="decimal"/>
-      <w:lvlText w:val="%4."/>
-      <w:lvlJc w:val="left"/>
-      <w:pPr>
-        <w:tabs>
-          <w:tab w:val="num" w:pos="2160"/>
-        </w:tabs>
-        <w:ind w:left="2640" w:hanging="480"/>
-      </w:pPr>
-    </w:lvl>
-    <w:lvl w:ilvl="4">
-      <w:start w:val="8"/>
-      <w:numFmt w:val="decimal"/>
-      <w:lvlText w:val="%5."/>
-      <w:lvlJc w:val="left"/>
-      <w:pPr>
-        <w:tabs>
-          <w:tab w:val="num" w:pos="2880"/>
-        </w:tabs>
-        <w:ind w:left="3360" w:hanging="480"/>
-      </w:pPr>
-    </w:lvl>
-    <w:lvl w:ilvl="5">
-      <w:start w:val="8"/>
-      <w:numFmt w:val="decimal"/>
-      <w:lvlText w:val="%6."/>
-      <w:lvlJc w:val="left"/>
-      <w:pPr>
-        <w:tabs>
-          <w:tab w:val="num" w:pos="3600"/>
-        </w:tabs>
-        <w:ind w:left="4080" w:hanging="480"/>
-      </w:pPr>
-    </w:lvl>
-    <w:lvl w:ilvl="6">
-      <w:start w:val="8"/>
-      <w:numFmt w:val="decimal"/>
-      <w:lvlText w:val="%7."/>
       <w:lvlJc w:val="left"/>
       <w:pPr>
         <w:tabs>
@@ -1718,222 +963,6 @@
   </w:num>
   <w:num w:numId="1000">
     <w:abstractNumId w:val="990"/>
-  </w:num>
-  <w:num w:numId="1001">
-    <w:abstractNumId w:val="99411"/>
-    <w:lvlOverride w:ilvl="0">
-      <w:startOverride w:val="1"/>
-    </w:lvlOverride>
-    <w:lvlOverride w:ilvl="1">
-      <w:startOverride w:val="1"/>
-    </w:lvlOverride>
-    <w:lvlOverride w:ilvl="2">
-      <w:startOverride w:val="1"/>
-    </w:lvlOverride>
-    <w:lvlOverride w:ilvl="3">
-      <w:startOverride w:val="1"/>
-    </w:lvlOverride>
-    <w:lvlOverride w:ilvl="4">
-      <w:startOverride w:val="1"/>
-    </w:lvlOverride>
-    <w:lvlOverride w:ilvl="5">
-      <w:startOverride w:val="1"/>
-    </w:lvlOverride>
-    <w:lvlOverride w:ilvl="6">
-      <w:startOverride w:val="1"/>
-    </w:lvlOverride>
-  </w:num>
-  <w:num w:numId="1002">
-    <w:abstractNumId w:val="99412"/>
-    <w:lvlOverride w:ilvl="0">
-      <w:startOverride w:val="2"/>
-    </w:lvlOverride>
-    <w:lvlOverride w:ilvl="1">
-      <w:startOverride w:val="2"/>
-    </w:lvlOverride>
-    <w:lvlOverride w:ilvl="2">
-      <w:startOverride w:val="2"/>
-    </w:lvlOverride>
-    <w:lvlOverride w:ilvl="3">
-      <w:startOverride w:val="2"/>
-    </w:lvlOverride>
-    <w:lvlOverride w:ilvl="4">
-      <w:startOverride w:val="2"/>
-    </w:lvlOverride>
-    <w:lvlOverride w:ilvl="5">
-      <w:startOverride w:val="2"/>
-    </w:lvlOverride>
-    <w:lvlOverride w:ilvl="6">
-      <w:startOverride w:val="2"/>
-    </w:lvlOverride>
-  </w:num>
-  <w:num w:numId="1003">
-    <w:abstractNumId w:val="99413"/>
-    <w:lvlOverride w:ilvl="0">
-      <w:startOverride w:val="3"/>
-    </w:lvlOverride>
-    <w:lvlOverride w:ilvl="1">
-      <w:startOverride w:val="3"/>
-    </w:lvlOverride>
-    <w:lvlOverride w:ilvl="2">
-      <w:startOverride w:val="3"/>
-    </w:lvlOverride>
-    <w:lvlOverride w:ilvl="3">
-      <w:startOverride w:val="3"/>
-    </w:lvlOverride>
-    <w:lvlOverride w:ilvl="4">
-      <w:startOverride w:val="3"/>
-    </w:lvlOverride>
-    <w:lvlOverride w:ilvl="5">
-      <w:startOverride w:val="3"/>
-    </w:lvlOverride>
-    <w:lvlOverride w:ilvl="6">
-      <w:startOverride w:val="3"/>
-    </w:lvlOverride>
-  </w:num>
-  <w:num w:numId="1004">
-    <w:abstractNumId w:val="99414"/>
-    <w:lvlOverride w:ilvl="0">
-      <w:startOverride w:val="4"/>
-    </w:lvlOverride>
-    <w:lvlOverride w:ilvl="1">
-      <w:startOverride w:val="4"/>
-    </w:lvlOverride>
-    <w:lvlOverride w:ilvl="2">
-      <w:startOverride w:val="4"/>
-    </w:lvlOverride>
-    <w:lvlOverride w:ilvl="3">
-      <w:startOverride w:val="4"/>
-    </w:lvlOverride>
-    <w:lvlOverride w:ilvl="4">
-      <w:startOverride w:val="4"/>
-    </w:lvlOverride>
-    <w:lvlOverride w:ilvl="5">
-      <w:startOverride w:val="4"/>
-    </w:lvlOverride>
-    <w:lvlOverride w:ilvl="6">
-      <w:startOverride w:val="4"/>
-    </w:lvlOverride>
-  </w:num>
-  <w:num w:numId="1005">
-    <w:abstractNumId w:val="99414"/>
-    <w:lvlOverride w:ilvl="0">
-      <w:startOverride w:val="4"/>
-    </w:lvlOverride>
-    <w:lvlOverride w:ilvl="1">
-      <w:startOverride w:val="4"/>
-    </w:lvlOverride>
-    <w:lvlOverride w:ilvl="2">
-      <w:startOverride w:val="4"/>
-    </w:lvlOverride>
-    <w:lvlOverride w:ilvl="3">
-      <w:startOverride w:val="4"/>
-    </w:lvlOverride>
-    <w:lvlOverride w:ilvl="4">
-      <w:startOverride w:val="4"/>
-    </w:lvlOverride>
-    <w:lvlOverride w:ilvl="5">
-      <w:startOverride w:val="4"/>
-    </w:lvlOverride>
-    <w:lvlOverride w:ilvl="6">
-      <w:startOverride w:val="4"/>
-    </w:lvlOverride>
-  </w:num>
-  <w:num w:numId="1006">
-    <w:abstractNumId w:val="99415"/>
-    <w:lvlOverride w:ilvl="0">
-      <w:startOverride w:val="5"/>
-    </w:lvlOverride>
-    <w:lvlOverride w:ilvl="1">
-      <w:startOverride w:val="5"/>
-    </w:lvlOverride>
-    <w:lvlOverride w:ilvl="2">
-      <w:startOverride w:val="5"/>
-    </w:lvlOverride>
-    <w:lvlOverride w:ilvl="3">
-      <w:startOverride w:val="5"/>
-    </w:lvlOverride>
-    <w:lvlOverride w:ilvl="4">
-      <w:startOverride w:val="5"/>
-    </w:lvlOverride>
-    <w:lvlOverride w:ilvl="5">
-      <w:startOverride w:val="5"/>
-    </w:lvlOverride>
-    <w:lvlOverride w:ilvl="6">
-      <w:startOverride w:val="5"/>
-    </w:lvlOverride>
-  </w:num>
-  <w:num w:numId="1007">
-    <w:abstractNumId w:val="99416"/>
-    <w:lvlOverride w:ilvl="0">
-      <w:startOverride w:val="6"/>
-    </w:lvlOverride>
-    <w:lvlOverride w:ilvl="1">
-      <w:startOverride w:val="6"/>
-    </w:lvlOverride>
-    <w:lvlOverride w:ilvl="2">
-      <w:startOverride w:val="6"/>
-    </w:lvlOverride>
-    <w:lvlOverride w:ilvl="3">
-      <w:startOverride w:val="6"/>
-    </w:lvlOverride>
-    <w:lvlOverride w:ilvl="4">
-      <w:startOverride w:val="6"/>
-    </w:lvlOverride>
-    <w:lvlOverride w:ilvl="5">
-      <w:startOverride w:val="6"/>
-    </w:lvlOverride>
-    <w:lvlOverride w:ilvl="6">
-      <w:startOverride w:val="6"/>
-    </w:lvlOverride>
-  </w:num>
-  <w:num w:numId="1008">
-    <w:abstractNumId w:val="99417"/>
-    <w:lvlOverride w:ilvl="0">
-      <w:startOverride w:val="7"/>
-    </w:lvlOverride>
-    <w:lvlOverride w:ilvl="1">
-      <w:startOverride w:val="7"/>
-    </w:lvlOverride>
-    <w:lvlOverride w:ilvl="2">
-      <w:startOverride w:val="7"/>
-    </w:lvlOverride>
-    <w:lvlOverride w:ilvl="3">
-      <w:startOverride w:val="7"/>
-    </w:lvlOverride>
-    <w:lvlOverride w:ilvl="4">
-      <w:startOverride w:val="7"/>
-    </w:lvlOverride>
-    <w:lvlOverride w:ilvl="5">
-      <w:startOverride w:val="7"/>
-    </w:lvlOverride>
-    <w:lvlOverride w:ilvl="6">
-      <w:startOverride w:val="7"/>
-    </w:lvlOverride>
-  </w:num>
-  <w:num w:numId="1009">
-    <w:abstractNumId w:val="99418"/>
-    <w:lvlOverride w:ilvl="0">
-      <w:startOverride w:val="8"/>
-    </w:lvlOverride>
-    <w:lvlOverride w:ilvl="1">
-      <w:startOverride w:val="8"/>
-    </w:lvlOverride>
-    <w:lvlOverride w:ilvl="2">
-      <w:startOverride w:val="8"/>
-    </w:lvlOverride>
-    <w:lvlOverride w:ilvl="3">
-      <w:startOverride w:val="8"/>
-    </w:lvlOverride>
-    <w:lvlOverride w:ilvl="4">
-      <w:startOverride w:val="8"/>
-    </w:lvlOverride>
-    <w:lvlOverride w:ilvl="5">
-      <w:startOverride w:val="8"/>
-    </w:lvlOverride>
-    <w:lvlOverride w:ilvl="6">
-      <w:startOverride w:val="8"/>
-    </w:lvlOverride>
   </w:num>
 </w:numbering>
 </file>

</xml_diff>